<commit_message>
Resolve conflict: keep remote template
</commit_message>
<xml_diff>
--- a/Phân tích thiết kế final.docx
+++ b/Phân tích thiết kế final.docx
@@ -13,48 +13,35 @@
         <w:spacing w:line="400" w:lineRule="atLeast"/>
         <w:jc w:val="center"/>
         <w:rPr>
-          <w:bCs/>
-          <w:sz w:val="26"/>
+          <w:rStyle w:val="Strong"/>
+          <w:b w:val="0"/>
+          <w:bCs w:val="0"/>
           <w:szCs w:val="26"/>
         </w:rPr>
       </w:pPr>
       <w:r>
         <w:rPr>
-          <w:bCs/>
-          <w:sz w:val="26"/>
+          <w:rStyle w:val="Strong"/>
+          <w:b w:val="0"/>
+          <w:bCs w:val="0"/>
           <w:szCs w:val="26"/>
         </w:rPr>
-        <w:t xml:space="preserve">Trường ĐH Công </w:t>
-      </w:r>
-      <w:r>
-        <w:rPr>
-          <w:bCs/>
-          <w:sz w:val="26"/>
+        <w:t>Trường ĐH Công Nghệ Sài</w:t>
+      </w:r>
+      <w:r>
+        <w:rPr>
+          <w:rStyle w:val="Strong"/>
+          <w:b w:val="0"/>
+          <w:bCs w:val="0"/>
           <w:szCs w:val="26"/>
         </w:rPr>
-        <w:t>N</w:t>
-      </w:r>
-      <w:r>
-        <w:rPr>
-          <w:bCs/>
-          <w:sz w:val="26"/>
-          <w:szCs w:val="26"/>
-        </w:rPr>
-        <w:t>ghệ Sài</w:t>
-      </w:r>
-      <w:r>
-        <w:rPr>
-          <w:bCs/>
-          <w:sz w:val="26"/>
-          <w:szCs w:val="26"/>
-          <w:lang w:val="vi-VN"/>
-        </w:rPr>
         <w:t xml:space="preserve"> </w:t>
       </w:r>
       <w:r>
         <w:rPr>
-          <w:bCs/>
-          <w:sz w:val="26"/>
+          <w:rStyle w:val="Strong"/>
+          <w:b w:val="0"/>
+          <w:bCs w:val="0"/>
           <w:szCs w:val="26"/>
         </w:rPr>
         <w:t>gòn</w:t>
@@ -70,12 +57,14 @@
         </w:pBdr>
         <w:spacing w:line="400" w:lineRule="atLeast"/>
         <w:jc w:val="center"/>
-      </w:pPr>
-      <w:r>
-        <w:rPr>
-          <w:b/>
-          <w:bCs/>
-          <w:sz w:val="26"/>
+        <w:rPr>
+          <w:rStyle w:val="Strong"/>
+          <w:szCs w:val="26"/>
+        </w:rPr>
+      </w:pPr>
+      <w:r>
+        <w:rPr>
+          <w:rStyle w:val="Strong"/>
           <w:szCs w:val="26"/>
         </w:rPr>
         <w:t>KHOA CÔNG NGHỆ THÔNG TIN</w:t>
@@ -89,6 +78,11 @@
           <w:bottom w:val="thinThickSmallGap" w:sz="12" w:space="1" w:color="auto"/>
           <w:right w:val="thinThickSmallGap" w:sz="12" w:space="4" w:color="auto"/>
         </w:pBdr>
+        <w:spacing w:after="0" w:line="240" w:lineRule="auto"/>
+        <w:ind w:firstLine="0"/>
+        <w:rPr>
+          <w:rStyle w:val="Strong"/>
+        </w:rPr>
       </w:pPr>
     </w:p>
     <w:p>
@@ -99,6 +93,11 @@
           <w:bottom w:val="thinThickSmallGap" w:sz="12" w:space="1" w:color="auto"/>
           <w:right w:val="thinThickSmallGap" w:sz="12" w:space="4" w:color="auto"/>
         </w:pBdr>
+        <w:spacing w:after="0" w:line="240" w:lineRule="auto"/>
+        <w:ind w:firstLine="0"/>
+        <w:rPr>
+          <w:rStyle w:val="Strong"/>
+        </w:rPr>
       </w:pPr>
     </w:p>
     <w:p>
@@ -109,6 +108,11 @@
           <w:bottom w:val="thinThickSmallGap" w:sz="12" w:space="1" w:color="auto"/>
           <w:right w:val="thinThickSmallGap" w:sz="12" w:space="4" w:color="auto"/>
         </w:pBdr>
+        <w:spacing w:after="0" w:line="240" w:lineRule="auto"/>
+        <w:ind w:firstLine="0"/>
+        <w:rPr>
+          <w:rStyle w:val="Strong"/>
+        </w:rPr>
       </w:pPr>
     </w:p>
     <w:p>
@@ -119,6 +123,11 @@
           <w:bottom w:val="thinThickSmallGap" w:sz="12" w:space="1" w:color="auto"/>
           <w:right w:val="thinThickSmallGap" w:sz="12" w:space="4" w:color="auto"/>
         </w:pBdr>
+        <w:spacing w:after="0" w:line="240" w:lineRule="auto"/>
+        <w:ind w:firstLine="0"/>
+        <w:rPr>
+          <w:rStyle w:val="Strong"/>
+        </w:rPr>
       </w:pPr>
     </w:p>
     <w:p>
@@ -129,6 +138,11 @@
           <w:bottom w:val="thinThickSmallGap" w:sz="12" w:space="1" w:color="auto"/>
           <w:right w:val="thinThickSmallGap" w:sz="12" w:space="4" w:color="auto"/>
         </w:pBdr>
+        <w:spacing w:after="0" w:line="240" w:lineRule="auto"/>
+        <w:ind w:firstLine="0"/>
+        <w:rPr>
+          <w:rStyle w:val="Strong"/>
+        </w:rPr>
       </w:pPr>
     </w:p>
     <w:p>
@@ -139,6 +153,11 @@
           <w:bottom w:val="thinThickSmallGap" w:sz="12" w:space="1" w:color="auto"/>
           <w:right w:val="thinThickSmallGap" w:sz="12" w:space="4" w:color="auto"/>
         </w:pBdr>
+        <w:spacing w:after="0" w:line="240" w:lineRule="auto"/>
+        <w:ind w:firstLine="0"/>
+        <w:rPr>
+          <w:rStyle w:val="Strong"/>
+        </w:rPr>
       </w:pPr>
     </w:p>
     <w:p>
@@ -149,6 +168,11 @@
           <w:bottom w:val="thinThickSmallGap" w:sz="12" w:space="1" w:color="auto"/>
           <w:right w:val="thinThickSmallGap" w:sz="12" w:space="4" w:color="auto"/>
         </w:pBdr>
+        <w:spacing w:after="0" w:line="240" w:lineRule="auto"/>
+        <w:ind w:firstLine="0"/>
+        <w:rPr>
+          <w:rStyle w:val="Strong"/>
+        </w:rPr>
       </w:pPr>
     </w:p>
     <w:p>
@@ -161,12 +185,18 @@
         </w:pBdr>
         <w:jc w:val="center"/>
         <w:rPr>
+          <w:rStyle w:val="Strong"/>
+          <w:b w:val="0"/>
+          <w:bCs w:val="0"/>
           <w:sz w:val="32"/>
           <w:szCs w:val="32"/>
         </w:rPr>
       </w:pPr>
       <w:r>
         <w:rPr>
+          <w:rStyle w:val="Strong"/>
+          <w:b w:val="0"/>
+          <w:bCs w:val="0"/>
           <w:sz w:val="32"/>
           <w:szCs w:val="32"/>
         </w:rPr>
@@ -183,16 +213,20 @@
         </w:pBdr>
         <w:jc w:val="center"/>
         <w:rPr>
+          <w:rStyle w:val="Strong"/>
+          <w:b w:val="0"/>
+          <w:bCs w:val="0"/>
           <w:sz w:val="32"/>
           <w:szCs w:val="32"/>
-          <w:lang w:val="vi-VN"/>
-        </w:rPr>
-      </w:pPr>
-      <w:r>
-        <w:rPr>
+        </w:rPr>
+      </w:pPr>
+      <w:r>
+        <w:rPr>
+          <w:rStyle w:val="Strong"/>
+          <w:b w:val="0"/>
+          <w:bCs w:val="0"/>
           <w:sz w:val="32"/>
           <w:szCs w:val="32"/>
-          <w:lang w:val="vi-VN"/>
         </w:rPr>
         <w:t>HỆ THỐNG THÔNG TIN</w:t>
       </w:r>
@@ -205,6 +239,11 @@
           <w:bottom w:val="thinThickSmallGap" w:sz="12" w:space="1" w:color="auto"/>
           <w:right w:val="thinThickSmallGap" w:sz="12" w:space="4" w:color="auto"/>
         </w:pBdr>
+        <w:spacing w:after="0" w:line="240" w:lineRule="auto"/>
+        <w:ind w:firstLine="0"/>
+        <w:rPr>
+          <w:rStyle w:val="Strong"/>
+        </w:rPr>
       </w:pPr>
     </w:p>
     <w:p>
@@ -215,6 +254,11 @@
           <w:bottom w:val="thinThickSmallGap" w:sz="12" w:space="1" w:color="auto"/>
           <w:right w:val="thinThickSmallGap" w:sz="12" w:space="4" w:color="auto"/>
         </w:pBdr>
+        <w:spacing w:after="0" w:line="240" w:lineRule="auto"/>
+        <w:ind w:firstLine="0"/>
+        <w:rPr>
+          <w:rStyle w:val="Strong"/>
+        </w:rPr>
       </w:pPr>
     </w:p>
     <w:p>
@@ -225,6 +269,11 @@
           <w:bottom w:val="thinThickSmallGap" w:sz="12" w:space="1" w:color="auto"/>
           <w:right w:val="thinThickSmallGap" w:sz="12" w:space="4" w:color="auto"/>
         </w:pBdr>
+        <w:spacing w:after="0" w:line="240" w:lineRule="auto"/>
+        <w:ind w:firstLine="0"/>
+        <w:rPr>
+          <w:rStyle w:val="Strong"/>
+        </w:rPr>
       </w:pPr>
     </w:p>
     <w:p>
@@ -235,6 +284,11 @@
           <w:bottom w:val="thinThickSmallGap" w:sz="12" w:space="1" w:color="auto"/>
           <w:right w:val="thinThickSmallGap" w:sz="12" w:space="4" w:color="auto"/>
         </w:pBdr>
+        <w:spacing w:after="0" w:line="240" w:lineRule="auto"/>
+        <w:ind w:firstLine="0"/>
+        <w:rPr>
+          <w:rStyle w:val="Strong"/>
+        </w:rPr>
       </w:pPr>
     </w:p>
     <w:p>
@@ -245,6 +299,11 @@
           <w:bottom w:val="thinThickSmallGap" w:sz="12" w:space="1" w:color="auto"/>
           <w:right w:val="thinThickSmallGap" w:sz="12" w:space="4" w:color="auto"/>
         </w:pBdr>
+        <w:spacing w:after="0" w:line="240" w:lineRule="auto"/>
+        <w:ind w:firstLine="0"/>
+        <w:rPr>
+          <w:rStyle w:val="Strong"/>
+        </w:rPr>
       </w:pPr>
     </w:p>
     <w:p>
@@ -255,6 +314,11 @@
           <w:bottom w:val="thinThickSmallGap" w:sz="12" w:space="1" w:color="auto"/>
           <w:right w:val="thinThickSmallGap" w:sz="12" w:space="4" w:color="auto"/>
         </w:pBdr>
+        <w:spacing w:after="0" w:line="240" w:lineRule="auto"/>
+        <w:ind w:firstLine="0"/>
+        <w:rPr>
+          <w:rStyle w:val="Strong"/>
+        </w:rPr>
       </w:pPr>
     </w:p>
     <w:p>
@@ -265,6 +329,11 @@
           <w:bottom w:val="thinThickSmallGap" w:sz="12" w:space="1" w:color="auto"/>
           <w:right w:val="thinThickSmallGap" w:sz="12" w:space="4" w:color="auto"/>
         </w:pBdr>
+        <w:spacing w:after="0" w:line="240" w:lineRule="auto"/>
+        <w:ind w:firstLine="0"/>
+        <w:rPr>
+          <w:rStyle w:val="Strong"/>
+        </w:rPr>
       </w:pPr>
     </w:p>
     <w:p>
@@ -275,6 +344,11 @@
           <w:bottom w:val="thinThickSmallGap" w:sz="12" w:space="1" w:color="auto"/>
           <w:right w:val="thinThickSmallGap" w:sz="12" w:space="4" w:color="auto"/>
         </w:pBdr>
+        <w:spacing w:after="0" w:line="240" w:lineRule="auto"/>
+        <w:ind w:firstLine="0"/>
+        <w:rPr>
+          <w:rStyle w:val="Strong"/>
+        </w:rPr>
       </w:pPr>
     </w:p>
     <w:p>
@@ -285,6 +359,11 @@
           <w:bottom w:val="thinThickSmallGap" w:sz="12" w:space="1" w:color="auto"/>
           <w:right w:val="thinThickSmallGap" w:sz="12" w:space="4" w:color="auto"/>
         </w:pBdr>
+        <w:spacing w:after="0" w:line="240" w:lineRule="auto"/>
+        <w:ind w:firstLine="0"/>
+        <w:rPr>
+          <w:rStyle w:val="Strong"/>
+        </w:rPr>
       </w:pPr>
     </w:p>
     <w:p>
@@ -295,6 +374,11 @@
           <w:bottom w:val="thinThickSmallGap" w:sz="12" w:space="1" w:color="auto"/>
           <w:right w:val="thinThickSmallGap" w:sz="12" w:space="4" w:color="auto"/>
         </w:pBdr>
+        <w:spacing w:after="0" w:line="240" w:lineRule="auto"/>
+        <w:ind w:firstLine="0"/>
+        <w:rPr>
+          <w:rStyle w:val="Strong"/>
+        </w:rPr>
       </w:pPr>
     </w:p>
     <w:p>
@@ -305,38 +389,311 @@
           <w:bottom w:val="thinThickSmallGap" w:sz="12" w:space="1" w:color="auto"/>
           <w:right w:val="thinThickSmallGap" w:sz="12" w:space="4" w:color="auto"/>
         </w:pBdr>
-        <w:spacing w:after="240" w:line="360" w:lineRule="auto"/>
-        <w:rPr>
+        <w:spacing w:line="240" w:lineRule="auto"/>
+        <w:ind w:firstLine="0"/>
+        <w:rPr>
+          <w:rStyle w:val="Strong"/>
           <w:i/>
-        </w:rPr>
-      </w:pPr>
-      <w:r>
-        <w:rPr>
+          <w:iCs/>
+          <w:szCs w:val="26"/>
+        </w:rPr>
+      </w:pPr>
+      <w:r>
+        <w:rPr>
+          <w:rStyle w:val="Strong"/>
           <w:i/>
-          <w:sz w:val="26"/>
+          <w:iCs/>
+          <w:szCs w:val="26"/>
         </w:rPr>
         <w:tab/>
       </w:r>
       <w:r>
         <w:rPr>
+          <w:rStyle w:val="Strong"/>
+          <w:b w:val="0"/>
+          <w:bCs w:val="0"/>
           <w:i/>
-          <w:sz w:val="26"/>
+          <w:iCs/>
+          <w:szCs w:val="26"/>
         </w:rPr>
         <w:t>Đ</w:t>
       </w:r>
       <w:r>
         <w:rPr>
+          <w:rStyle w:val="Strong"/>
+          <w:b w:val="0"/>
+          <w:bCs w:val="0"/>
           <w:i/>
-          <w:sz w:val="26"/>
-        </w:rPr>
-        <w:t>ề tài:</w:t>
-      </w:r>
-      <w:r>
-        <w:rPr>
+          <w:iCs/>
+          <w:szCs w:val="26"/>
+        </w:rPr>
+        <w:t>ề</w:t>
+      </w:r>
+      <w:r>
+        <w:rPr>
+          <w:rStyle w:val="Strong"/>
           <w:i/>
+          <w:iCs/>
+          <w:szCs w:val="26"/>
         </w:rPr>
         <w:t xml:space="preserve"> </w:t>
       </w:r>
+      <w:r>
+        <w:rPr>
+          <w:rStyle w:val="Strong"/>
+          <w:b w:val="0"/>
+          <w:bCs w:val="0"/>
+          <w:i/>
+          <w:iCs/>
+          <w:szCs w:val="26"/>
+        </w:rPr>
+        <w:t>tài</w:t>
+      </w:r>
+      <w:r>
+        <w:rPr>
+          <w:rStyle w:val="Strong"/>
+          <w:i/>
+          <w:iCs/>
+          <w:szCs w:val="26"/>
+        </w:rPr>
+        <w:t xml:space="preserve">: </w:t>
+      </w:r>
+    </w:p>
+    <w:p>
+      <w:pPr>
+        <w:pBdr>
+          <w:top w:val="thickThinSmallGap" w:sz="12" w:space="1" w:color="auto"/>
+          <w:left w:val="thickThinSmallGap" w:sz="12" w:space="4" w:color="auto"/>
+          <w:bottom w:val="thinThickSmallGap" w:sz="12" w:space="1" w:color="auto"/>
+          <w:right w:val="thinThickSmallGap" w:sz="12" w:space="4" w:color="auto"/>
+        </w:pBdr>
+        <w:spacing w:after="0" w:line="240" w:lineRule="auto"/>
+        <w:ind w:firstLine="0"/>
+        <w:jc w:val="center"/>
+        <w:rPr>
+          <w:rStyle w:val="Strong"/>
+          <w:sz w:val="36"/>
+          <w:szCs w:val="36"/>
+        </w:rPr>
+      </w:pPr>
+      <w:r>
+        <w:rPr>
+          <w:rStyle w:val="Strong"/>
+          <w:sz w:val="36"/>
+          <w:szCs w:val="36"/>
+        </w:rPr>
+        <w:t>Xây dựng website kinh doanh điện thoại cho cửa hàng Skibidi Mobile tại TPHCM</w:t>
+      </w:r>
+    </w:p>
+    <w:p>
+      <w:pPr>
+        <w:pBdr>
+          <w:top w:val="thickThinSmallGap" w:sz="12" w:space="1" w:color="auto"/>
+          <w:left w:val="thickThinSmallGap" w:sz="12" w:space="4" w:color="auto"/>
+          <w:bottom w:val="thinThickSmallGap" w:sz="12" w:space="1" w:color="auto"/>
+          <w:right w:val="thinThickSmallGap" w:sz="12" w:space="4" w:color="auto"/>
+        </w:pBdr>
+        <w:spacing w:after="0" w:line="240" w:lineRule="auto"/>
+        <w:ind w:firstLine="0"/>
+        <w:rPr>
+          <w:rStyle w:val="Strong"/>
+        </w:rPr>
+      </w:pPr>
+    </w:p>
+    <w:p>
+      <w:pPr>
+        <w:pBdr>
+          <w:top w:val="thickThinSmallGap" w:sz="12" w:space="1" w:color="auto"/>
+          <w:left w:val="thickThinSmallGap" w:sz="12" w:space="4" w:color="auto"/>
+          <w:bottom w:val="thinThickSmallGap" w:sz="12" w:space="1" w:color="auto"/>
+          <w:right w:val="thinThickSmallGap" w:sz="12" w:space="4" w:color="auto"/>
+        </w:pBdr>
+        <w:spacing w:after="0" w:line="240" w:lineRule="auto"/>
+        <w:ind w:firstLine="0"/>
+        <w:rPr>
+          <w:rStyle w:val="Strong"/>
+        </w:rPr>
+      </w:pPr>
+    </w:p>
+    <w:p>
+      <w:pPr>
+        <w:pBdr>
+          <w:top w:val="thickThinSmallGap" w:sz="12" w:space="1" w:color="auto"/>
+          <w:left w:val="thickThinSmallGap" w:sz="12" w:space="4" w:color="auto"/>
+          <w:bottom w:val="thinThickSmallGap" w:sz="12" w:space="1" w:color="auto"/>
+          <w:right w:val="thinThickSmallGap" w:sz="12" w:space="4" w:color="auto"/>
+        </w:pBdr>
+        <w:spacing w:after="0" w:line="240" w:lineRule="auto"/>
+        <w:ind w:firstLine="0"/>
+        <w:rPr>
+          <w:rStyle w:val="Strong"/>
+        </w:rPr>
+      </w:pPr>
+    </w:p>
+    <w:p>
+      <w:pPr>
+        <w:pBdr>
+          <w:top w:val="thickThinSmallGap" w:sz="12" w:space="1" w:color="auto"/>
+          <w:left w:val="thickThinSmallGap" w:sz="12" w:space="4" w:color="auto"/>
+          <w:bottom w:val="thinThickSmallGap" w:sz="12" w:space="1" w:color="auto"/>
+          <w:right w:val="thinThickSmallGap" w:sz="12" w:space="4" w:color="auto"/>
+        </w:pBdr>
+        <w:spacing w:after="0" w:line="240" w:lineRule="auto"/>
+        <w:ind w:firstLine="0"/>
+        <w:rPr>
+          <w:rStyle w:val="Strong"/>
+        </w:rPr>
+      </w:pPr>
+    </w:p>
+    <w:p>
+      <w:pPr>
+        <w:pBdr>
+          <w:top w:val="thickThinSmallGap" w:sz="12" w:space="1" w:color="auto"/>
+          <w:left w:val="thickThinSmallGap" w:sz="12" w:space="4" w:color="auto"/>
+          <w:bottom w:val="thinThickSmallGap" w:sz="12" w:space="1" w:color="auto"/>
+          <w:right w:val="thinThickSmallGap" w:sz="12" w:space="4" w:color="auto"/>
+        </w:pBdr>
+        <w:spacing w:after="0" w:line="240" w:lineRule="auto"/>
+        <w:ind w:firstLine="0"/>
+        <w:rPr>
+          <w:rStyle w:val="Strong"/>
+        </w:rPr>
+      </w:pPr>
+    </w:p>
+    <w:p>
+      <w:pPr>
+        <w:pBdr>
+          <w:top w:val="thickThinSmallGap" w:sz="12" w:space="1" w:color="auto"/>
+          <w:left w:val="thickThinSmallGap" w:sz="12" w:space="4" w:color="auto"/>
+          <w:bottom w:val="thinThickSmallGap" w:sz="12" w:space="1" w:color="auto"/>
+          <w:right w:val="thinThickSmallGap" w:sz="12" w:space="4" w:color="auto"/>
+        </w:pBdr>
+        <w:spacing w:after="0" w:line="240" w:lineRule="auto"/>
+        <w:ind w:firstLine="0"/>
+        <w:rPr>
+          <w:rStyle w:val="Strong"/>
+        </w:rPr>
+      </w:pPr>
+    </w:p>
+    <w:p>
+      <w:pPr>
+        <w:pBdr>
+          <w:top w:val="thickThinSmallGap" w:sz="12" w:space="1" w:color="auto"/>
+          <w:left w:val="thickThinSmallGap" w:sz="12" w:space="4" w:color="auto"/>
+          <w:bottom w:val="thinThickSmallGap" w:sz="12" w:space="1" w:color="auto"/>
+          <w:right w:val="thinThickSmallGap" w:sz="12" w:space="4" w:color="auto"/>
+        </w:pBdr>
+        <w:spacing w:after="0" w:line="240" w:lineRule="auto"/>
+        <w:ind w:firstLine="0"/>
+        <w:rPr>
+          <w:rStyle w:val="Strong"/>
+        </w:rPr>
+      </w:pPr>
+    </w:p>
+    <w:p>
+      <w:pPr>
+        <w:pBdr>
+          <w:top w:val="thickThinSmallGap" w:sz="12" w:space="1" w:color="auto"/>
+          <w:left w:val="thickThinSmallGap" w:sz="12" w:space="4" w:color="auto"/>
+          <w:bottom w:val="thinThickSmallGap" w:sz="12" w:space="1" w:color="auto"/>
+          <w:right w:val="thinThickSmallGap" w:sz="12" w:space="4" w:color="auto"/>
+        </w:pBdr>
+        <w:spacing w:after="0" w:line="240" w:lineRule="auto"/>
+        <w:ind w:firstLine="0"/>
+        <w:rPr>
+          <w:rStyle w:val="Strong"/>
+        </w:rPr>
+      </w:pPr>
+    </w:p>
+    <w:p>
+      <w:pPr>
+        <w:pBdr>
+          <w:top w:val="thickThinSmallGap" w:sz="12" w:space="1" w:color="auto"/>
+          <w:left w:val="thickThinSmallGap" w:sz="12" w:space="4" w:color="auto"/>
+          <w:bottom w:val="thinThickSmallGap" w:sz="12" w:space="1" w:color="auto"/>
+          <w:right w:val="thinThickSmallGap" w:sz="12" w:space="4" w:color="auto"/>
+        </w:pBdr>
+        <w:spacing w:after="0" w:line="240" w:lineRule="auto"/>
+        <w:ind w:firstLine="0"/>
+        <w:rPr>
+          <w:rStyle w:val="Strong"/>
+        </w:rPr>
+      </w:pPr>
+    </w:p>
+    <w:p>
+      <w:pPr>
+        <w:pBdr>
+          <w:top w:val="thickThinSmallGap" w:sz="12" w:space="1" w:color="auto"/>
+          <w:left w:val="thickThinSmallGap" w:sz="12" w:space="4" w:color="auto"/>
+          <w:bottom w:val="thinThickSmallGap" w:sz="12" w:space="1" w:color="auto"/>
+          <w:right w:val="thinThickSmallGap" w:sz="12" w:space="4" w:color="auto"/>
+        </w:pBdr>
+        <w:spacing w:after="0" w:line="240" w:lineRule="auto"/>
+        <w:ind w:firstLine="0"/>
+        <w:rPr>
+          <w:rStyle w:val="Strong"/>
+        </w:rPr>
+      </w:pPr>
+    </w:p>
+    <w:p>
+      <w:pPr>
+        <w:pBdr>
+          <w:top w:val="thickThinSmallGap" w:sz="12" w:space="1" w:color="auto"/>
+          <w:left w:val="thickThinSmallGap" w:sz="12" w:space="4" w:color="auto"/>
+          <w:bottom w:val="thinThickSmallGap" w:sz="12" w:space="1" w:color="auto"/>
+          <w:right w:val="thinThickSmallGap" w:sz="12" w:space="4" w:color="auto"/>
+        </w:pBdr>
+        <w:spacing w:after="0" w:line="240" w:lineRule="auto"/>
+        <w:ind w:firstLine="0"/>
+        <w:rPr>
+          <w:rStyle w:val="Strong"/>
+        </w:rPr>
+      </w:pPr>
+    </w:p>
+    <w:p>
+      <w:pPr>
+        <w:pBdr>
+          <w:top w:val="thickThinSmallGap" w:sz="12" w:space="1" w:color="auto"/>
+          <w:left w:val="thickThinSmallGap" w:sz="12" w:space="4" w:color="auto"/>
+          <w:bottom w:val="thinThickSmallGap" w:sz="12" w:space="1" w:color="auto"/>
+          <w:right w:val="thinThickSmallGap" w:sz="12" w:space="4" w:color="auto"/>
+        </w:pBdr>
+        <w:spacing w:after="0" w:line="240" w:lineRule="auto"/>
+        <w:ind w:firstLine="0"/>
+        <w:rPr>
+          <w:rStyle w:val="Strong"/>
+        </w:rPr>
+      </w:pPr>
+    </w:p>
+    <w:p>
+      <w:pPr>
+        <w:pBdr>
+          <w:top w:val="thickThinSmallGap" w:sz="12" w:space="1" w:color="auto"/>
+          <w:left w:val="thickThinSmallGap" w:sz="12" w:space="4" w:color="auto"/>
+          <w:bottom w:val="thinThickSmallGap" w:sz="12" w:space="1" w:color="auto"/>
+          <w:right w:val="thinThickSmallGap" w:sz="12" w:space="4" w:color="auto"/>
+        </w:pBdr>
+        <w:spacing w:after="0" w:line="240" w:lineRule="auto"/>
+        <w:ind w:firstLine="0"/>
+        <w:rPr>
+          <w:rStyle w:val="Strong"/>
+        </w:rPr>
+      </w:pPr>
+    </w:p>
+    <w:p>
+      <w:pPr>
+        <w:pBdr>
+          <w:top w:val="thickThinSmallGap" w:sz="12" w:space="1" w:color="auto"/>
+          <w:left w:val="thickThinSmallGap" w:sz="12" w:space="4" w:color="auto"/>
+          <w:bottom w:val="thinThickSmallGap" w:sz="12" w:space="1" w:color="auto"/>
+          <w:right w:val="thinThickSmallGap" w:sz="12" w:space="4" w:color="auto"/>
+        </w:pBdr>
+        <w:spacing w:after="0" w:line="240" w:lineRule="auto"/>
+        <w:ind w:firstLine="0"/>
+        <w:rPr>
+          <w:rStyle w:val="Strong"/>
+        </w:rPr>
+      </w:pPr>
     </w:p>
     <w:p>
       <w:pPr>
@@ -347,219 +704,12 @@
           <w:right w:val="thinThickSmallGap" w:sz="12" w:space="4" w:color="auto"/>
         </w:pBdr>
         <w:jc w:val="center"/>
-      </w:pPr>
-      <w:r>
-        <w:rPr>
-          <w:b/>
-          <w:sz w:val="36"/>
-          <w:szCs w:val="36"/>
-          <w:lang w:val="vi-VN"/>
-        </w:rPr>
-        <w:t>Xây dựng website kinh doanh điện thoại cho cửa hàng Skibidi Mobile tại TPHCM</w:t>
-      </w:r>
-    </w:p>
-    <w:p>
-      <w:pPr>
-        <w:pBdr>
-          <w:top w:val="thickThinSmallGap" w:sz="12" w:space="1" w:color="auto"/>
-          <w:left w:val="thickThinSmallGap" w:sz="12" w:space="4" w:color="auto"/>
-          <w:bottom w:val="thinThickSmallGap" w:sz="12" w:space="1" w:color="auto"/>
-          <w:right w:val="thinThickSmallGap" w:sz="12" w:space="4" w:color="auto"/>
-        </w:pBdr>
-      </w:pPr>
-    </w:p>
-    <w:p>
-      <w:pPr>
-        <w:pBdr>
-          <w:top w:val="thickThinSmallGap" w:sz="12" w:space="1" w:color="auto"/>
-          <w:left w:val="thickThinSmallGap" w:sz="12" w:space="4" w:color="auto"/>
-          <w:bottom w:val="thinThickSmallGap" w:sz="12" w:space="1" w:color="auto"/>
-          <w:right w:val="thinThickSmallGap" w:sz="12" w:space="4" w:color="auto"/>
-        </w:pBdr>
-      </w:pPr>
-    </w:p>
-    <w:p>
-      <w:pPr>
-        <w:pBdr>
-          <w:top w:val="thickThinSmallGap" w:sz="12" w:space="1" w:color="auto"/>
-          <w:left w:val="thickThinSmallGap" w:sz="12" w:space="4" w:color="auto"/>
-          <w:bottom w:val="thinThickSmallGap" w:sz="12" w:space="1" w:color="auto"/>
-          <w:right w:val="thinThickSmallGap" w:sz="12" w:space="4" w:color="auto"/>
-        </w:pBdr>
-      </w:pPr>
-    </w:p>
-    <w:p>
-      <w:pPr>
-        <w:pBdr>
-          <w:top w:val="thickThinSmallGap" w:sz="12" w:space="1" w:color="auto"/>
-          <w:left w:val="thickThinSmallGap" w:sz="12" w:space="4" w:color="auto"/>
-          <w:bottom w:val="thinThickSmallGap" w:sz="12" w:space="1" w:color="auto"/>
-          <w:right w:val="thinThickSmallGap" w:sz="12" w:space="4" w:color="auto"/>
-        </w:pBdr>
-      </w:pPr>
-    </w:p>
-    <w:p>
-      <w:pPr>
-        <w:pBdr>
-          <w:top w:val="thickThinSmallGap" w:sz="12" w:space="1" w:color="auto"/>
-          <w:left w:val="thickThinSmallGap" w:sz="12" w:space="4" w:color="auto"/>
-          <w:bottom w:val="thinThickSmallGap" w:sz="12" w:space="1" w:color="auto"/>
-          <w:right w:val="thinThickSmallGap" w:sz="12" w:space="4" w:color="auto"/>
-        </w:pBdr>
-      </w:pPr>
-    </w:p>
-    <w:p>
-      <w:pPr>
-        <w:pBdr>
-          <w:top w:val="thickThinSmallGap" w:sz="12" w:space="1" w:color="auto"/>
-          <w:left w:val="thickThinSmallGap" w:sz="12" w:space="4" w:color="auto"/>
-          <w:bottom w:val="thinThickSmallGap" w:sz="12" w:space="1" w:color="auto"/>
-          <w:right w:val="thinThickSmallGap" w:sz="12" w:space="4" w:color="auto"/>
-        </w:pBdr>
-        <w:rPr>
-          <w:sz w:val="26"/>
-          <w:szCs w:val="26"/>
-        </w:rPr>
-      </w:pPr>
-    </w:p>
-    <w:p>
-      <w:pPr>
-        <w:pBdr>
-          <w:top w:val="thickThinSmallGap" w:sz="12" w:space="1" w:color="auto"/>
-          <w:left w:val="thickThinSmallGap" w:sz="12" w:space="4" w:color="auto"/>
-          <w:bottom w:val="thinThickSmallGap" w:sz="12" w:space="1" w:color="auto"/>
-          <w:right w:val="thinThickSmallGap" w:sz="12" w:space="4" w:color="auto"/>
-        </w:pBdr>
-        <w:rPr>
-          <w:sz w:val="26"/>
-          <w:szCs w:val="26"/>
-        </w:rPr>
-      </w:pPr>
-    </w:p>
-    <w:p>
-      <w:pPr>
-        <w:pBdr>
-          <w:top w:val="thickThinSmallGap" w:sz="12" w:space="1" w:color="auto"/>
-          <w:left w:val="thickThinSmallGap" w:sz="12" w:space="4" w:color="auto"/>
-          <w:bottom w:val="thinThickSmallGap" w:sz="12" w:space="1" w:color="auto"/>
-          <w:right w:val="thinThickSmallGap" w:sz="12" w:space="4" w:color="auto"/>
-        </w:pBdr>
-      </w:pPr>
-    </w:p>
-    <w:p>
-      <w:pPr>
-        <w:pBdr>
-          <w:top w:val="thickThinSmallGap" w:sz="12" w:space="1" w:color="auto"/>
-          <w:left w:val="thickThinSmallGap" w:sz="12" w:space="4" w:color="auto"/>
-          <w:bottom w:val="thinThickSmallGap" w:sz="12" w:space="1" w:color="auto"/>
-          <w:right w:val="thinThickSmallGap" w:sz="12" w:space="4" w:color="auto"/>
-        </w:pBdr>
-      </w:pPr>
-    </w:p>
-    <w:p>
-      <w:pPr>
-        <w:pBdr>
-          <w:top w:val="thickThinSmallGap" w:sz="12" w:space="1" w:color="auto"/>
-          <w:left w:val="thickThinSmallGap" w:sz="12" w:space="4" w:color="auto"/>
-          <w:bottom w:val="thinThickSmallGap" w:sz="12" w:space="1" w:color="auto"/>
-          <w:right w:val="thinThickSmallGap" w:sz="12" w:space="4" w:color="auto"/>
-        </w:pBdr>
-      </w:pPr>
-    </w:p>
-    <w:p>
-      <w:pPr>
-        <w:pBdr>
-          <w:top w:val="thickThinSmallGap" w:sz="12" w:space="1" w:color="auto"/>
-          <w:left w:val="thickThinSmallGap" w:sz="12" w:space="4" w:color="auto"/>
-          <w:bottom w:val="thinThickSmallGap" w:sz="12" w:space="1" w:color="auto"/>
-          <w:right w:val="thinThickSmallGap" w:sz="12" w:space="4" w:color="auto"/>
-        </w:pBdr>
-      </w:pPr>
-    </w:p>
-    <w:p>
-      <w:pPr>
-        <w:pBdr>
-          <w:top w:val="thickThinSmallGap" w:sz="12" w:space="1" w:color="auto"/>
-          <w:left w:val="thickThinSmallGap" w:sz="12" w:space="4" w:color="auto"/>
-          <w:bottom w:val="thinThickSmallGap" w:sz="12" w:space="1" w:color="auto"/>
-          <w:right w:val="thinThickSmallGap" w:sz="12" w:space="4" w:color="auto"/>
-        </w:pBdr>
-      </w:pPr>
-    </w:p>
-    <w:p>
-      <w:pPr>
-        <w:pBdr>
-          <w:top w:val="thickThinSmallGap" w:sz="12" w:space="1" w:color="auto"/>
-          <w:left w:val="thickThinSmallGap" w:sz="12" w:space="4" w:color="auto"/>
-          <w:bottom w:val="thinThickSmallGap" w:sz="12" w:space="1" w:color="auto"/>
-          <w:right w:val="thinThickSmallGap" w:sz="12" w:space="4" w:color="auto"/>
-        </w:pBdr>
-      </w:pPr>
-    </w:p>
-    <w:p>
-      <w:pPr>
-        <w:pBdr>
-          <w:top w:val="thickThinSmallGap" w:sz="12" w:space="1" w:color="auto"/>
-          <w:left w:val="thickThinSmallGap" w:sz="12" w:space="4" w:color="auto"/>
-          <w:bottom w:val="thinThickSmallGap" w:sz="12" w:space="1" w:color="auto"/>
-          <w:right w:val="thinThickSmallGap" w:sz="12" w:space="4" w:color="auto"/>
-        </w:pBdr>
-      </w:pPr>
-    </w:p>
-    <w:p>
-      <w:pPr>
-        <w:pBdr>
-          <w:top w:val="thickThinSmallGap" w:sz="12" w:space="1" w:color="auto"/>
-          <w:left w:val="thickThinSmallGap" w:sz="12" w:space="4" w:color="auto"/>
-          <w:bottom w:val="thinThickSmallGap" w:sz="12" w:space="1" w:color="auto"/>
-          <w:right w:val="thinThickSmallGap" w:sz="12" w:space="4" w:color="auto"/>
-        </w:pBdr>
-      </w:pPr>
-    </w:p>
-    <w:p>
-      <w:pPr>
-        <w:pBdr>
-          <w:top w:val="thickThinSmallGap" w:sz="12" w:space="1" w:color="auto"/>
-          <w:left w:val="thickThinSmallGap" w:sz="12" w:space="4" w:color="auto"/>
-          <w:bottom w:val="thinThickSmallGap" w:sz="12" w:space="1" w:color="auto"/>
-          <w:right w:val="thinThickSmallGap" w:sz="12" w:space="4" w:color="auto"/>
-        </w:pBdr>
-      </w:pPr>
-    </w:p>
-    <w:p>
-      <w:pPr>
-        <w:pBdr>
-          <w:top w:val="thickThinSmallGap" w:sz="12" w:space="1" w:color="auto"/>
-          <w:left w:val="thickThinSmallGap" w:sz="12" w:space="4" w:color="auto"/>
-          <w:bottom w:val="thinThickSmallGap" w:sz="12" w:space="1" w:color="auto"/>
-          <w:right w:val="thinThickSmallGap" w:sz="12" w:space="4" w:color="auto"/>
-        </w:pBdr>
-      </w:pPr>
-    </w:p>
-    <w:p>
-      <w:pPr>
-        <w:pBdr>
-          <w:top w:val="thickThinSmallGap" w:sz="12" w:space="1" w:color="auto"/>
-          <w:left w:val="thickThinSmallGap" w:sz="12" w:space="4" w:color="auto"/>
-          <w:bottom w:val="thinThickSmallGap" w:sz="12" w:space="1" w:color="auto"/>
-          <w:right w:val="thinThickSmallGap" w:sz="12" w:space="4" w:color="auto"/>
-        </w:pBdr>
-      </w:pPr>
-    </w:p>
-    <w:p>
-      <w:pPr>
-        <w:pBdr>
-          <w:top w:val="thickThinSmallGap" w:sz="12" w:space="1" w:color="auto"/>
-          <w:left w:val="thickThinSmallGap" w:sz="12" w:space="4" w:color="auto"/>
-          <w:bottom w:val="thinThickSmallGap" w:sz="12" w:space="1" w:color="auto"/>
-          <w:right w:val="thinThickSmallGap" w:sz="12" w:space="4" w:color="auto"/>
-        </w:pBdr>
-        <w:jc w:val="center"/>
-        <w:rPr>
-          <w:bCs/>
+        <w:rPr>
+          <w:rStyle w:val="Strong"/>
+          <w:b w:val="0"/>
+          <w:bCs w:val="0"/>
           <w:sz w:val="28"/>
           <w:szCs w:val="28"/>
-          <w:lang w:val="vi-VN"/>
         </w:rPr>
         <w:sectPr>
           <w:headerReference w:type="default" r:id="rId8"/>
@@ -574,7 +724,9 @@
       </w:pPr>
       <w:r>
         <w:rPr>
-          <w:bCs/>
+          <w:rStyle w:val="Strong"/>
+          <w:b w:val="0"/>
+          <w:bCs w:val="0"/>
           <w:sz w:val="28"/>
           <w:szCs w:val="28"/>
         </w:rPr>
@@ -582,7 +734,9 @@
       </w:r>
       <w:r>
         <w:rPr>
-          <w:bCs/>
+          <w:rStyle w:val="Strong"/>
+          <w:b w:val="0"/>
+          <w:bCs w:val="0"/>
           <w:sz w:val="28"/>
           <w:szCs w:val="28"/>
         </w:rPr>
@@ -590,7 +744,9 @@
       </w:r>
       <w:r>
         <w:rPr>
-          <w:bCs/>
+          <w:rStyle w:val="Strong"/>
+          <w:b w:val="0"/>
+          <w:bCs w:val="0"/>
           <w:sz w:val="28"/>
           <w:szCs w:val="28"/>
         </w:rPr>
@@ -598,28 +754,28 @@
       </w:r>
       <w:r>
         <w:rPr>
-          <w:bCs/>
+          <w:rStyle w:val="Strong"/>
+          <w:b w:val="0"/>
+          <w:bCs w:val="0"/>
           <w:sz w:val="28"/>
           <w:szCs w:val="28"/>
-          <w:lang w:val="vi-VN"/>
         </w:rPr>
         <w:t>5</w:t>
       </w:r>
     </w:p>
     <w:p>
       <w:pPr>
-        <w:spacing w:line="400" w:lineRule="atLeast"/>
+        <w:spacing w:after="0" w:line="400" w:lineRule="atLeast"/>
+        <w:ind w:firstLine="0"/>
         <w:jc w:val="center"/>
         <w:rPr>
           <w:bCs/>
-          <w:sz w:val="26"/>
           <w:szCs w:val="26"/>
         </w:rPr>
       </w:pPr>
       <w:r>
         <w:rPr>
           <w:bCs/>
-          <w:sz w:val="26"/>
           <w:szCs w:val="26"/>
         </w:rPr>
         <w:lastRenderedPageBreak/>
@@ -628,7 +784,6 @@
       <w:r>
         <w:rPr>
           <w:bCs/>
-          <w:sz w:val="26"/>
           <w:szCs w:val="26"/>
         </w:rPr>
         <w:t>N</w:t>
@@ -636,36 +791,86 @@
       <w:r>
         <w:rPr>
           <w:bCs/>
-          <w:sz w:val="26"/>
           <w:szCs w:val="26"/>
         </w:rPr>
-        <w:t>ghệ Sàigòn</w:t>
-      </w:r>
-    </w:p>
-    <w:p>
-      <w:pPr>
-        <w:spacing w:line="400" w:lineRule="atLeast"/>
+        <w:t>ghệ Sài</w:t>
+      </w:r>
+      <w:r>
+        <w:rPr>
+          <w:bCs/>
+          <w:szCs w:val="26"/>
+        </w:rPr>
+        <w:t xml:space="preserve"> </w:t>
+      </w:r>
+      <w:r>
+        <w:rPr>
+          <w:bCs/>
+          <w:szCs w:val="26"/>
+        </w:rPr>
+        <w:t>gòn</w:t>
+      </w:r>
+    </w:p>
+    <w:p>
+      <w:pPr>
+        <w:spacing w:after="0" w:line="400" w:lineRule="atLeast"/>
+        <w:ind w:firstLine="0"/>
         <w:jc w:val="center"/>
       </w:pPr>
       <w:r>
         <w:rPr>
           <w:b/>
           <w:bCs/>
-          <w:sz w:val="26"/>
           <w:szCs w:val="26"/>
         </w:rPr>
         <w:t>KHOA CÔNG NGHỆ THÔNG TIN</w:t>
       </w:r>
     </w:p>
-    <w:p/>
-    <w:p/>
-    <w:p/>
-    <w:p/>
-    <w:p/>
-    <w:p/>
-    <w:p/>
-    <w:p>
-      <w:pPr>
+    <w:p>
+      <w:pPr>
+        <w:spacing w:after="0" w:line="240" w:lineRule="auto"/>
+        <w:ind w:firstLine="0"/>
+      </w:pPr>
+    </w:p>
+    <w:p>
+      <w:pPr>
+        <w:spacing w:after="0" w:line="240" w:lineRule="auto"/>
+        <w:ind w:firstLine="0"/>
+      </w:pPr>
+    </w:p>
+    <w:p>
+      <w:pPr>
+        <w:spacing w:after="0" w:line="240" w:lineRule="auto"/>
+        <w:ind w:firstLine="0"/>
+      </w:pPr>
+    </w:p>
+    <w:p>
+      <w:pPr>
+        <w:spacing w:after="0" w:line="240" w:lineRule="auto"/>
+        <w:ind w:firstLine="0"/>
+      </w:pPr>
+    </w:p>
+    <w:p>
+      <w:pPr>
+        <w:spacing w:after="0" w:line="240" w:lineRule="auto"/>
+        <w:ind w:firstLine="0"/>
+      </w:pPr>
+    </w:p>
+    <w:p>
+      <w:pPr>
+        <w:spacing w:after="0" w:line="240" w:lineRule="auto"/>
+        <w:ind w:firstLine="0"/>
+      </w:pPr>
+    </w:p>
+    <w:p>
+      <w:pPr>
+        <w:spacing w:after="0" w:line="240" w:lineRule="auto"/>
+        <w:ind w:firstLine="0"/>
+      </w:pPr>
+    </w:p>
+    <w:p>
+      <w:pPr>
+        <w:spacing w:after="0" w:line="240" w:lineRule="auto"/>
+        <w:ind w:firstLine="0"/>
         <w:jc w:val="center"/>
         <w:rPr>
           <w:sz w:val="32"/>
@@ -689,6 +894,8 @@
     </w:p>
     <w:p>
       <w:pPr>
+        <w:spacing w:after="0" w:line="240" w:lineRule="auto"/>
+        <w:ind w:firstLine="0"/>
         <w:jc w:val="center"/>
         <w:rPr>
           <w:sz w:val="32"/>
@@ -703,19 +910,70 @@
         <w:t>HỆ THỐNG THÔNG TIN</w:t>
       </w:r>
     </w:p>
-    <w:p/>
-    <w:p/>
-    <w:p/>
-    <w:p/>
-    <w:p/>
-    <w:p/>
-    <w:p/>
-    <w:p/>
-    <w:p/>
-    <w:p/>
+    <w:p>
+      <w:pPr>
+        <w:spacing w:after="0" w:line="240" w:lineRule="auto"/>
+        <w:ind w:firstLine="0"/>
+      </w:pPr>
+    </w:p>
+    <w:p>
+      <w:pPr>
+        <w:spacing w:after="0" w:line="240" w:lineRule="auto"/>
+        <w:ind w:firstLine="0"/>
+      </w:pPr>
+    </w:p>
+    <w:p>
+      <w:pPr>
+        <w:spacing w:after="0" w:line="240" w:lineRule="auto"/>
+        <w:ind w:firstLine="0"/>
+      </w:pPr>
+    </w:p>
+    <w:p>
+      <w:pPr>
+        <w:spacing w:after="0" w:line="240" w:lineRule="auto"/>
+        <w:ind w:firstLine="0"/>
+      </w:pPr>
+    </w:p>
+    <w:p>
+      <w:pPr>
+        <w:spacing w:after="0" w:line="240" w:lineRule="auto"/>
+        <w:ind w:firstLine="0"/>
+      </w:pPr>
+    </w:p>
+    <w:p>
+      <w:pPr>
+        <w:spacing w:after="0" w:line="240" w:lineRule="auto"/>
+        <w:ind w:firstLine="0"/>
+      </w:pPr>
+    </w:p>
+    <w:p>
+      <w:pPr>
+        <w:spacing w:after="0" w:line="240" w:lineRule="auto"/>
+        <w:ind w:firstLine="0"/>
+      </w:pPr>
+    </w:p>
+    <w:p>
+      <w:pPr>
+        <w:spacing w:after="0" w:line="240" w:lineRule="auto"/>
+        <w:ind w:firstLine="0"/>
+      </w:pPr>
+    </w:p>
+    <w:p>
+      <w:pPr>
+        <w:spacing w:after="0" w:line="240" w:lineRule="auto"/>
+        <w:ind w:firstLine="0"/>
+      </w:pPr>
+    </w:p>
+    <w:p>
+      <w:pPr>
+        <w:spacing w:after="0" w:line="240" w:lineRule="auto"/>
+        <w:ind w:firstLine="0"/>
+      </w:pPr>
+    </w:p>
     <w:p>
       <w:pPr>
         <w:spacing w:after="240" w:line="360" w:lineRule="auto"/>
+        <w:ind w:firstLine="0"/>
         <w:rPr>
           <w:i/>
         </w:rPr>
@@ -723,7 +981,6 @@
       <w:r>
         <w:rPr>
           <w:i/>
-          <w:sz w:val="26"/>
           <w:lang w:val="vi-VN"/>
         </w:rPr>
         <w:t>Đ</w:t>
@@ -731,19 +988,14 @@
       <w:r>
         <w:rPr>
           <w:i/>
-          <w:sz w:val="26"/>
-        </w:rPr>
-        <w:t>ề tài:</w:t>
-      </w:r>
-      <w:r>
-        <w:rPr>
-          <w:i/>
-        </w:rPr>
-        <w:t xml:space="preserve"> </w:t>
-      </w:r>
-    </w:p>
-    <w:p>
-      <w:pPr>
+        </w:rPr>
+        <w:t xml:space="preserve">ề tài: </w:t>
+      </w:r>
+    </w:p>
+    <w:p>
+      <w:pPr>
+        <w:spacing w:after="0" w:line="240" w:lineRule="auto"/>
+        <w:ind w:firstLine="0"/>
         <w:jc w:val="center"/>
       </w:pPr>
       <w:r>
@@ -756,36 +1008,52 @@
         <w:t>Xây dựng website kinh doanh điện thoại cho cửa hàng Skibidi Mobile tại TPHCM</w:t>
       </w:r>
     </w:p>
-    <w:p/>
-    <w:p/>
-    <w:p/>
-    <w:p/>
-    <w:p>
-      <w:pPr>
-        <w:spacing w:before="120" w:line="320" w:lineRule="exact"/>
-        <w:ind w:left="2268"/>
-        <w:rPr>
-          <w:sz w:val="26"/>
+    <w:p>
+      <w:pPr>
+        <w:spacing w:after="0" w:line="240" w:lineRule="auto"/>
+        <w:ind w:firstLine="0"/>
+      </w:pPr>
+    </w:p>
+    <w:p>
+      <w:pPr>
+        <w:spacing w:after="0" w:line="240" w:lineRule="auto"/>
+        <w:ind w:firstLine="0"/>
+      </w:pPr>
+    </w:p>
+    <w:p>
+      <w:pPr>
+        <w:spacing w:after="0" w:line="240" w:lineRule="auto"/>
+        <w:ind w:firstLine="0"/>
+      </w:pPr>
+    </w:p>
+    <w:p>
+      <w:pPr>
+        <w:spacing w:after="0" w:line="240" w:lineRule="auto"/>
+        <w:ind w:firstLine="0"/>
+      </w:pPr>
+    </w:p>
+    <w:p>
+      <w:pPr>
+        <w:spacing w:before="120" w:after="0" w:line="320" w:lineRule="exact"/>
+        <w:ind w:left="2268" w:firstLine="0"/>
+        <w:rPr>
           <w:szCs w:val="26"/>
         </w:rPr>
       </w:pPr>
       <w:r>
         <w:rPr>
-          <w:sz w:val="26"/>
           <w:szCs w:val="26"/>
         </w:rPr>
         <w:t>Người hướng dẫn</w:t>
       </w:r>
       <w:r>
         <w:rPr>
-          <w:sz w:val="26"/>
           <w:szCs w:val="26"/>
         </w:rPr>
         <w:t>:</w:t>
       </w:r>
       <w:r>
         <w:rPr>
-          <w:sz w:val="26"/>
           <w:szCs w:val="26"/>
           <w:lang w:val="vi-VN"/>
         </w:rPr>
@@ -793,7 +1061,6 @@
       </w:r>
       <w:r>
         <w:rPr>
-          <w:sz w:val="26"/>
           <w:szCs w:val="26"/>
         </w:rPr>
         <w:t xml:space="preserve"> Trần Hồng Vân</w:t>
@@ -801,23 +1068,20 @@
     </w:p>
     <w:p>
       <w:pPr>
-        <w:spacing w:before="120" w:line="320" w:lineRule="exact"/>
-        <w:ind w:left="2268"/>
-        <w:rPr>
-          <w:sz w:val="26"/>
+        <w:spacing w:before="120" w:after="0" w:line="320" w:lineRule="exact"/>
+        <w:ind w:left="2268" w:firstLine="0"/>
+        <w:rPr>
           <w:szCs w:val="26"/>
         </w:rPr>
       </w:pPr>
       <w:r>
         <w:rPr>
-          <w:sz w:val="26"/>
           <w:szCs w:val="26"/>
         </w:rPr>
         <w:t>Sinh viên thực hiện:</w:t>
       </w:r>
       <w:r>
         <w:rPr>
-          <w:sz w:val="26"/>
           <w:szCs w:val="26"/>
         </w:rPr>
         <w:t xml:space="preserve"> </w:t>
@@ -825,30 +1089,26 @@
     </w:p>
     <w:p>
       <w:pPr>
-        <w:spacing w:before="120" w:line="320" w:lineRule="exact"/>
-        <w:ind w:left="2552"/>
-        <w:rPr>
-          <w:sz w:val="26"/>
+        <w:spacing w:before="120" w:after="0" w:line="320" w:lineRule="exact"/>
+        <w:ind w:left="2552" w:firstLine="0"/>
+        <w:rPr>
           <w:szCs w:val="26"/>
         </w:rPr>
       </w:pPr>
       <w:r>
         <w:rPr>
-          <w:sz w:val="26"/>
           <w:szCs w:val="26"/>
         </w:rPr>
         <w:t xml:space="preserve">1. </w:t>
       </w:r>
       <w:r>
         <w:rPr>
-          <w:sz w:val="26"/>
           <w:szCs w:val="26"/>
         </w:rPr>
         <w:t>Lê Hoàng Huy</w:t>
       </w:r>
       <w:r>
         <w:rPr>
-          <w:sz w:val="26"/>
           <w:szCs w:val="26"/>
         </w:rPr>
         <w:t xml:space="preserve"> – DH52200768 – D22_TH12</w:t>
@@ -856,10 +1116,9 @@
     </w:p>
     <w:p>
       <w:pPr>
-        <w:spacing w:before="120" w:line="320" w:lineRule="exact"/>
-        <w:ind w:left="2552"/>
-        <w:rPr>
-          <w:sz w:val="26"/>
+        <w:spacing w:before="120" w:after="0" w:line="320" w:lineRule="exact"/>
+        <w:ind w:left="2552" w:firstLine="0"/>
+        <w:rPr>
           <w:szCs w:val="26"/>
         </w:rPr>
       </w:pPr>
@@ -868,14 +1127,12 @@
       </w:r>
       <w:r>
         <w:rPr>
-          <w:sz w:val="26"/>
           <w:szCs w:val="26"/>
         </w:rPr>
         <w:t>Nguyễn Minh Nhật</w:t>
       </w:r>
       <w:r>
         <w:rPr>
-          <w:sz w:val="26"/>
           <w:szCs w:val="26"/>
         </w:rPr>
         <w:t xml:space="preserve"> – DH52201153</w:t>
@@ -883,32 +1140,53 @@
     </w:p>
     <w:p>
       <w:pPr>
-        <w:spacing w:before="120" w:line="320" w:lineRule="exact"/>
-        <w:ind w:left="2552"/>
-        <w:rPr>
-          <w:sz w:val="26"/>
+        <w:spacing w:before="120" w:after="0" w:line="240" w:lineRule="auto"/>
+        <w:ind w:firstLine="0"/>
+        <w:rPr>
           <w:szCs w:val="26"/>
         </w:rPr>
       </w:pPr>
     </w:p>
     <w:p>
       <w:pPr>
-        <w:spacing w:before="120" w:line="320" w:lineRule="exact"/>
-        <w:ind w:left="2552"/>
-      </w:pPr>
-      <w:r>
-        <w:t xml:space="preserve"> </w:t>
-      </w:r>
-    </w:p>
-    <w:p/>
-    <w:p/>
-    <w:p/>
-    <w:p/>
-    <w:p/>
-    <w:p/>
-    <w:p/>
-    <w:p>
-      <w:pPr>
+        <w:spacing w:before="120" w:after="0" w:line="240" w:lineRule="auto"/>
+        <w:ind w:firstLine="0"/>
+      </w:pPr>
+    </w:p>
+    <w:p>
+      <w:pPr>
+        <w:spacing w:after="0" w:line="240" w:lineRule="auto"/>
+        <w:ind w:firstLine="0"/>
+      </w:pPr>
+    </w:p>
+    <w:p>
+      <w:pPr>
+        <w:spacing w:after="0" w:line="240" w:lineRule="auto"/>
+        <w:ind w:firstLine="0"/>
+      </w:pPr>
+    </w:p>
+    <w:p>
+      <w:pPr>
+        <w:spacing w:after="0" w:line="240" w:lineRule="auto"/>
+        <w:ind w:firstLine="0"/>
+      </w:pPr>
+    </w:p>
+    <w:p>
+      <w:pPr>
+        <w:spacing w:after="0" w:line="240" w:lineRule="auto"/>
+        <w:ind w:firstLine="0"/>
+      </w:pPr>
+    </w:p>
+    <w:p>
+      <w:pPr>
+        <w:spacing w:after="0" w:line="240" w:lineRule="auto"/>
+        <w:ind w:firstLine="0"/>
+      </w:pPr>
+    </w:p>
+    <w:p>
+      <w:pPr>
+        <w:spacing w:after="0" w:line="240" w:lineRule="auto"/>
+        <w:ind w:firstLine="0"/>
         <w:jc w:val="center"/>
         <w:rPr>
           <w:bCs/>
@@ -4018,11 +4296,11 @@
         <w:pStyle w:val="Quote"/>
       </w:pPr>
       <w:r>
-        <w:t xml:space="preserve">Mặt khác, các website thương mại điện tử hiện có thường tập trung vào hàng chính hãng hoặc sản phẩm đại trà, chưa có nền tảng chuyên biệt cho điện thoại xách tay với các tính năng như kiểm tra IMEI, so sánh phiên bản quốc tế, chính sách bảo hành riêng, hoặc tích hợp vận chuyển nhanh nội thành TPHCM. Điều này khiến cửa hàng nhỏ lẻ khó cạnh tranh, bỏ lỡ cơ hội mở rộng thị trường trực tuyến trong bối cảnh người tiêu dùng ngày càng mua sắm online để tiết kiệm thời gian và so sánh giá cả. </w:t>
+        <w:t xml:space="preserve">Mặt khác, các website thương mại điện tử hiện có thường tập trung vào hàng chính hãng hoặc sản phẩm đại trà, chưa có nền tảng chuyên biệt cho điện thoại xách tay với các tính năng như kiểm tra IMEI, so sánh phiên bản quốc tế, chính sách bảo hành riêng, hoặc tích hợp vận chuyển nhanh nội thành TPHCM. Điều này khiến cửa hàng nhỏ lẻ khó cạnh tranh, bỏ lỡ cơ hội mở rộng thị trường trực tuyến trong bối cảnh </w:t>
       </w:r>
       <w:r>
         <w:lastRenderedPageBreak/>
-        <w:t>Xuất phát từ thực tế đó, đề tài “Xây dựng website kinh doanh điện thoại xách tay cho cửa hàng Skibidi Mobile tại TPHCM</w:t>
+        <w:t>người tiêu dùng ngày càng mua sắm online để tiết kiệm thời gian và so sánh giá cả. Xuất phát từ thực tế đó, đề tài “Xây dựng website kinh doanh điện thoại xách tay cho cửa hàng Skibidi Mobile tại TPHCM</w:t>
       </w:r>
       <w:r>
         <w:rPr>
@@ -4096,6 +4374,7 @@
         <w:pStyle w:val="Heading2"/>
       </w:pPr>
       <w:r>
+        <w:lastRenderedPageBreak/>
         <w:t>Phạm vi</w:t>
       </w:r>
       <w:bookmarkEnd w:id="3"/>
@@ -4143,28 +4422,24 @@
     </w:p>
     <w:p>
       <w:r>
-        <w:lastRenderedPageBreak/>
         <w:t>Thông qua việc phân tích yêu cầu, nhóm nghiên cứu nhận thấy các cửa hàng kinh doanh điện thoại xách tay như Skibidi Mobile đang gặp khó khăn trong việc: hiển thị đầy đủ thông tin sản phẩm (nguồn gốc, tình trạng máy, bảo hành), xử lý đơn hàng nhanh chóng, cập nhật tồn kho thời gian thực, và xây dựng lòng tin với khách hàng. Các phương pháp bán hàng truyền thống hoặc qua mạng xã hội dễ bị giới hạn về quy mô và thiếu tính chuyên nghiệp.</w:t>
       </w:r>
     </w:p>
     <w:p>
-      <w:pPr>
+      <w:r>
         <w:rPr>
           <w:b/>
           <w:iCs/>
-          <w:u w:val="single"/>
-        </w:rPr>
-      </w:pPr>
+        </w:rPr>
+        <w:t>Xây dựng các kịch bản Use Case mô tả các chức năng chính của hệ thống</w:t>
+      </w:r>
       <w:r>
         <w:rPr>
           <w:b/>
           <w:iCs/>
-          <w:u w:val="single"/>
-        </w:rPr>
-        <w:t>Xây dựng các kịch bản Use Case mô tả các chức năng chính của hệ thống</w:t>
-      </w:r>
-    </w:p>
-    <w:p>
+        </w:rPr>
+        <w:t xml:space="preserve">: </w:t>
+      </w:r>
       <w:r>
         <w:t xml:space="preserve">Kịch bản Use Case được xây dựng nhằm mô tả chi tiết các chức năng chính và sự tương tác giữa các tác nhân (Khách hàng, Nhân viên, Quản trị viên) với hệ thống website Skibidi Mobile. Đầu tiên, nhóm Use Case Quản lý Tài khoản đảm bảo tính bảo mật và cá nhân hóa, bao gồm: Đăng ký Tài khoản (tạo tài khoản mới), Đăng nhập Hệ thống (xác thực danh tính, có thể yêu cầu OTP qua Zalo), và Quản lý Tài khoản Cá nhân (cập nhật thông tin, địa chỉ). </w:t>
       </w:r>
@@ -4185,45 +4460,47 @@
       </w:r>
     </w:p>
     <w:p>
-      <w:pPr>
+      <w:r>
         <w:rPr>
           <w:b/>
           <w:iCs/>
-          <w:u w:val="single"/>
-        </w:rPr>
-      </w:pPr>
+        </w:rPr>
+        <w:lastRenderedPageBreak/>
+        <w:t>Thiết kế mô hình dữ liệu (mô hình thực thể – liên kết, lược đồ cơ sở dữ liệu)</w:t>
+      </w:r>
       <w:r>
         <w:rPr>
           <w:b/>
           <w:iCs/>
-          <w:u w:val="single"/>
-        </w:rPr>
-        <w:t>Thiết kế mô hình dữ liệu (mô hình thực thể – liên kết, lược đồ cơ sở dữ liệu)</w:t>
-      </w:r>
-    </w:p>
-    <w:p>
+        </w:rPr>
+        <w:t>:</w:t>
+      </w:r>
+      <w:r>
+        <w:rPr>
+          <w:bCs/>
+          <w:iCs/>
+        </w:rPr>
+        <w:t xml:space="preserve"> </w:t>
+      </w:r>
       <w:r>
         <w:t>Trước tiên, xây dựng mô hình thực thể – liên kết (ERD) để xác định các thực thể chính trong hệ thống như: Sản phẩm (cần lưu trữ 5 cấp phân loại, ảnh 360°, và nguồn gốc), Khách hàng (lưu trữ thông tin cá nhân và lịch sử mua hàng) , Đơn hàng (lưu trữ chi tiết trạng thái, phương thức thanh toán), Tồn kho (theo dõi số lượng realtime và mức cảnh báo) và Khuyến mãi (quản lý Flash Sale, mã giảm giá). Từ mô hình ERD, tiến hành thiết kế lược đồ cơ sở dữ liệu, xác định rõ các bảng dữ liệu, khóa chính, khóa ngoại và ràng buộc toàn vẹn nhằm đảm bảo hệ thống hoạt động ổn định, dữ liệu được lưu trữ an toàn, đặc biệt là mật khẩu được mã hóa bằng bcrypt , đồng thời hỗ trợ tốt cho các chức năng thống kê doanh thu realtime và báo cáo kinh doanh.</w:t>
       </w:r>
     </w:p>
     <w:p>
-      <w:pPr>
+      <w:r>
         <w:rPr>
           <w:b/>
           <w:iCs/>
-          <w:u w:val="single"/>
-        </w:rPr>
-      </w:pPr>
+        </w:rPr>
+        <w:t>Thiết kế xử lý và giao diện người dùng</w:t>
+      </w:r>
       <w:r>
         <w:rPr>
           <w:b/>
           <w:iCs/>
-          <w:u w:val="single"/>
-        </w:rPr>
-        <w:t>Thiết kế xử lý và giao diện người dùng</w:t>
-      </w:r>
-    </w:p>
-    <w:p>
+        </w:rPr>
+        <w:t xml:space="preserve">: </w:t>
+      </w:r>
       <w:r>
         <w:t>Trong giai đoạn này, nhóm phát triển tập trung vào thiết kế xử lý nghiệp vụ và giao diện người dùng cho hệ thống website kinh doanh điện thoại xách tay Skibidi Mobile.</w:t>
       </w:r>
@@ -4240,23 +4517,19 @@
     </w:p>
     <w:p>
       <w:pPr>
-        <w:rPr>
-          <w:b/>
-          <w:iCs/>
-        </w:rPr>
-      </w:pPr>
-      <w:r>
-        <w:rPr>
-          <w:b/>
-          <w:iCs/>
-        </w:rPr>
-        <w:t>b. Phạm vi của ứng dụng</w:t>
-      </w:r>
-    </w:p>
-    <w:p>
+        <w:pStyle w:val="Heading3"/>
+      </w:pPr>
+      <w:r>
+        <w:t>Phạm vi của ứng dụng</w:t>
+      </w:r>
+    </w:p>
+    <w:p>
+      <w:r>
+        <w:t xml:space="preserve">Phạm vi của hệ thống website kinh doanh điện thoại xách tay cho cửa hàng Skibidi Mobile được xác định rõ ràng, tập trung vào các nhóm chức năng chính. Hệ thống sẽ cung cấp quy trình bán hàng trực tuyến chuyên biệt, cho phép khách hàng duyệt danh mục sản phẩm theo 5 cấp phân loại và xem thông tin chi tiết đầy đủ, bao </w:t>
+      </w:r>
       <w:r>
         <w:lastRenderedPageBreak/>
-        <w:t>Phạm vi của hệ thống website kinh doanh điện thoại xách tay cho cửa hàng Skibidi Mobile được xác định rõ ràng, tập trung vào các nhóm chức năng chính. Hệ thống sẽ cung cấp quy trình bán hàng trực tuyến chuyên biệt, cho phép khách hàng duyệt danh mục sản phẩm theo 5 cấp phân loại và xem thông tin chi tiết đầy đủ, bao gồm cả ảnh 360° và nguồn gốc. Khách hàng có thể sử dụng giỏ hàng (giữ tạm 30 ngày) và lựa chọn đa dạng phương thức thanh toán như VNPay, Momo, COD, Trả góp 0% qua Home Credit. Về phía quản lý, ứng dụng cho phép quản trị viên thực hiện các thao tác quản lý sản phẩm chỉ trong 3 bước và đảm bảo cập nhật tồn kho realtime. Phạm vi còn bao gồm quản lý đơn hàng toàn diện, hỗ trợ tự động tính phí ship theo phường ở TPHCM , và cung cấp các chức năng thống kê, báo cáo realtime về doanh thu và sản phẩm bán chạy. Cuối cùng, hệ thống phải đảm bảo chuẩn bảo mật cao (HTTPS, chống SQL Injection/XSS, mã hóa mật khẩu bcrypt) và cơ chế đăng nhập OTP qua Zalo.</w:t>
+        <w:t>gồm cả ảnh 360° và nguồn gốc. Khách hàng có thể sử dụng giỏ hàng (giữ tạm 30 ngày) và lựa chọn đa dạng phương thức thanh toán như VNPay, Momo, COD, Trả góp 0% qua Home Credit. Về phía quản lý, ứng dụng cho phép quản trị viên thực hiện các thao tác quản lý sản phẩm chỉ trong 3 bước và đảm bảo cập nhật tồn kho realtime. Phạm vi còn bao gồm quản lý đơn hàng toàn diện, hỗ trợ tự động tính phí ship theo phường ở TPHCM , và cung cấp các chức năng thống kê, báo cáo realtime về doanh thu và sản phẩm bán chạy. Cuối cùng, hệ thống phải đảm bảo chuẩn bảo mật cao (HTTPS, chống SQL Injection/XSS, mã hóa mật khẩu bcrypt) và cơ chế đăng nhập OTP qua Zalo.</w:t>
       </w:r>
     </w:p>
     <w:p>
@@ -4374,7 +4647,6 @@
         <w:rPr>
           <w:i/>
           <w:iCs/>
-          <w:sz w:val="26"/>
           <w:szCs w:val="26"/>
           <w:lang w:val="vi-VN"/>
         </w:rPr>
@@ -4384,7 +4656,6 @@
         <w:rPr>
           <w:i/>
           <w:iCs/>
-          <w:sz w:val="26"/>
           <w:szCs w:val="26"/>
           <w:lang w:val="vi-VN"/>
         </w:rPr>
@@ -4394,7 +4665,6 @@
         <w:rPr>
           <w:i/>
           <w:iCs/>
-          <w:sz w:val="26"/>
           <w:szCs w:val="26"/>
         </w:rPr>
         <w:t>Các yêu cầu về hiệu năng, bảo mật, độ tin cậy, tính mở rộng, khả năng bảo trì, khả năng tương thích, v.v</w:t>
@@ -4403,7 +4673,6 @@
         <w:rPr>
           <w:i/>
           <w:iCs/>
-          <w:sz w:val="26"/>
           <w:szCs w:val="26"/>
         </w:rPr>
         <w:t>…</w:t>
@@ -4412,7 +4681,6 @@
         <w:rPr>
           <w:i/>
           <w:iCs/>
-          <w:sz w:val="26"/>
           <w:szCs w:val="26"/>
           <w:lang w:val="vi-VN"/>
         </w:rPr>
@@ -4427,7 +4695,6 @@
         <w:rPr>
           <w:i/>
           <w:iCs/>
-          <w:sz w:val="26"/>
           <w:szCs w:val="26"/>
           <w:lang w:val="vi-VN"/>
         </w:rPr>
@@ -4436,7 +4703,6 @@
         <w:rPr>
           <w:i/>
           <w:iCs/>
-          <w:sz w:val="26"/>
           <w:szCs w:val="26"/>
           <w:lang w:val="vi-VN"/>
         </w:rPr>
@@ -4451,7 +4717,6 @@
         <w:rPr>
           <w:i/>
           <w:iCs/>
-          <w:sz w:val="26"/>
           <w:szCs w:val="26"/>
           <w:lang w:val="vi-VN"/>
         </w:rPr>
@@ -4460,7 +4725,6 @@
         <w:rPr>
           <w:i/>
           <w:iCs/>
-          <w:sz w:val="26"/>
           <w:szCs w:val="26"/>
           <w:lang w:val="vi-VN"/>
         </w:rPr>
@@ -4808,7 +5072,7 @@
             <v:path o:extrusionok="f" gradientshapeok="t" o:connecttype="rect"/>
             <o:lock v:ext="edit" aspectratio="t"/>
           </v:shapetype>
-          <v:shape id="_x0000_i1088" type="#_x0000_t75" style="width:453pt;height:353pt">
+          <v:shape id="_x0000_i1025" type="#_x0000_t75" style="width:453pt;height:352.8pt">
             <v:imagedata r:id="rId23" o:title="Kien truc tong the"/>
           </v:shape>
         </w:pict>
@@ -5252,7 +5516,6 @@
         <w:rPr>
           <w:i/>
           <w:iCs/>
-          <w:sz w:val="26"/>
           <w:szCs w:val="26"/>
         </w:rPr>
       </w:pPr>
@@ -5262,7 +5525,6 @@
           <w:bCs/>
           <w:i/>
           <w:iCs/>
-          <w:sz w:val="26"/>
           <w:szCs w:val="26"/>
         </w:rPr>
         <w:t>Công nghệ sử dụng</w:t>
@@ -5271,7 +5533,6 @@
         <w:rPr>
           <w:i/>
           <w:iCs/>
-          <w:sz w:val="26"/>
           <w:szCs w:val="26"/>
         </w:rPr>
         <w:t>: Mô tả ngôn ngữ lập trình, framework, công nghệ phần mềm hoặc công cụ sử dụng trong quá trình phát triển.</w:t>
@@ -5288,7 +5549,6 @@
         <w:rPr>
           <w:i/>
           <w:iCs/>
-          <w:sz w:val="26"/>
           <w:szCs w:val="26"/>
         </w:rPr>
       </w:pPr>
@@ -5298,7 +5558,6 @@
           <w:bCs/>
           <w:i/>
           <w:iCs/>
-          <w:sz w:val="26"/>
           <w:szCs w:val="26"/>
         </w:rPr>
         <w:t>Phần cứng yêu cầu</w:t>
@@ -5307,7 +5566,6 @@
         <w:rPr>
           <w:i/>
           <w:iCs/>
-          <w:sz w:val="26"/>
           <w:szCs w:val="26"/>
         </w:rPr>
         <w:t>: Yêu cầu phần cứng nếu có (máy chủ, dung lượng bộ nhớ, v.v).</w:t>
@@ -5324,7 +5582,6 @@
         <w:rPr>
           <w:i/>
           <w:iCs/>
-          <w:sz w:val="26"/>
           <w:szCs w:val="26"/>
         </w:rPr>
       </w:pPr>
@@ -5334,7 +5591,6 @@
           <w:bCs/>
           <w:i/>
           <w:iCs/>
-          <w:sz w:val="26"/>
           <w:szCs w:val="26"/>
         </w:rPr>
         <w:t>Phần mềm và môi trường</w:t>
@@ -5343,7 +5599,6 @@
         <w:rPr>
           <w:i/>
           <w:iCs/>
-          <w:sz w:val="26"/>
           <w:szCs w:val="26"/>
         </w:rPr>
         <w:t>: Yêu cầu về môi trường phát triển, các công cụ hỗ trợ và môi trường triển khai.</w:t>
@@ -5360,7 +5615,6 @@
         <w:rPr>
           <w:i/>
           <w:iCs/>
-          <w:sz w:val="26"/>
           <w:szCs w:val="26"/>
         </w:rPr>
       </w:pPr>
@@ -5368,7 +5622,6 @@
         <w:rPr>
           <w:i/>
           <w:iCs/>
-          <w:sz w:val="26"/>
           <w:szCs w:val="26"/>
         </w:rPr>
         <w:t>…</w:t>
@@ -5377,7 +5630,6 @@
         <w:rPr>
           <w:i/>
           <w:iCs/>
-          <w:sz w:val="26"/>
           <w:szCs w:val="26"/>
           <w:lang w:val="vi-VN"/>
         </w:rPr>
@@ -5535,7 +5787,7 @@
           <w:noProof/>
         </w:rPr>
         <w:pict w14:anchorId="1BCD44C1">
-          <v:shape id="_x0000_i1089" type="#_x0000_t75" style="width:459pt;height:301pt">
+          <v:shape id="_x0000_i1026" type="#_x0000_t75" style="width:459pt;height:301.2pt">
             <v:imagedata r:id="rId24" o:title="DDH_ER"/>
           </v:shape>
         </w:pict>
@@ -6224,6 +6476,7 @@
         <w:pStyle w:val="Heading3"/>
       </w:pPr>
       <w:r>
+        <w:lastRenderedPageBreak/>
         <w:t>Mô tả các bảng dữ liệu</w:t>
       </w:r>
     </w:p>
@@ -6717,7 +6970,6 @@
         </w:rPr>
       </w:pPr>
       <w:r>
-        <w:lastRenderedPageBreak/>
         <w:t>Mô tả các ràng buộc dữ liệu</w:t>
       </w:r>
       <w:r>
@@ -6926,7 +7178,7 @@
           <w:noProof/>
         </w:rPr>
         <w:pict w14:anchorId="0A80B268">
-          <v:shape id="_x0000_i1090" type="#_x0000_t75" style="width:363pt;height:222pt">
+          <v:shape id="_x0000_i1027" type="#_x0000_t75" style="width:363pt;height:222pt">
             <v:imagedata r:id="rId28" o:title="Use case"/>
           </v:shape>
         </w:pict>
@@ -7652,6 +7904,7 @@
               <w:pStyle w:val="Table120"/>
             </w:pPr>
             <w:r>
+              <w:lastRenderedPageBreak/>
               <w:t>&lt;Extend Use Case&gt;</w:t>
             </w:r>
           </w:p>
@@ -7716,7 +7969,6 @@
       </w:pPr>
       <w:bookmarkStart w:id="94" w:name="_Toc90029277"/>
       <w:r>
-        <w:lastRenderedPageBreak/>
         <w:t xml:space="preserve">Sơ đồ </w:t>
       </w:r>
       <w:r>
@@ -8629,7 +8881,7 @@
         <w:tab w:val="clear" w:pos="8640"/>
         <w:tab w:val="right" w:pos="9072"/>
       </w:tabs>
-      <w:ind w:right="-7"/>
+      <w:ind w:right="-7" w:firstLine="0"/>
       <w:rPr>
         <w:b/>
         <w:bCs/>
@@ -8753,7 +9005,7 @@
       <w:tabs>
         <w:tab w:val="right" w:pos="9072"/>
       </w:tabs>
-      <w:ind w:right="-7"/>
+      <w:ind w:right="-7" w:firstLine="0"/>
       <w:rPr>
         <w:i/>
         <w:iCs/>
@@ -8931,7 +9183,7 @@
         <w:tab w:val="clear" w:pos="8640"/>
         <w:tab w:val="right" w:pos="9072"/>
       </w:tabs>
-      <w:ind w:right="-7"/>
+      <w:ind w:right="-7" w:firstLine="0"/>
       <w:rPr>
         <w:b/>
         <w:bCs/>
@@ -9057,7 +9309,7 @@
       <w:tabs>
         <w:tab w:val="right" w:pos="9072"/>
       </w:tabs>
-      <w:ind w:right="-7"/>
+      <w:ind w:right="-7" w:firstLine="0"/>
       <w:rPr>
         <w:b/>
         <w:bCs/>
@@ -9314,6 +9566,7 @@
         <w:tab w:val="clear" w:pos="8640"/>
         <w:tab w:val="right" w:pos="9072"/>
       </w:tabs>
+      <w:ind w:firstLine="0"/>
     </w:pPr>
     <w:r>
       <w:rPr>
@@ -9348,6 +9601,7 @@
         <w:tab w:val="clear" w:pos="8640"/>
         <w:tab w:val="right" w:pos="9072"/>
       </w:tabs>
+      <w:ind w:firstLine="0"/>
     </w:pPr>
     <w:r>
       <w:rPr>
@@ -9377,6 +9631,7 @@
       <w:pBdr>
         <w:bottom w:val="single" w:sz="4" w:space="1" w:color="auto"/>
       </w:pBdr>
+      <w:ind w:firstLine="0"/>
       <w:rPr>
         <w:i/>
       </w:rPr>
@@ -9408,7 +9663,7 @@
         <w:i/>
         <w:noProof/>
       </w:rPr>
-      <w:t>Chương 2</w:t>
+      <w:t>Chương 1</w:t>
     </w:r>
     <w:r>
       <w:rPr>
@@ -9451,7 +9706,7 @@
         <w:i/>
         <w:noProof/>
       </w:rPr>
-      <w:t>Yêu cầu của hệ thống</w:t>
+      <w:t>Giới thiệu</w:t>
     </w:r>
     <w:r>
       <w:rPr>
@@ -13062,9 +13317,14 @@
   <w:style w:type="paragraph" w:default="1" w:styleId="Normal">
     <w:name w:val="Normal"/>
     <w:qFormat/>
-    <w:rsid w:val="0098186E"/>
+    <w:rsid w:val="00AC38A7"/>
+    <w:pPr>
+      <w:spacing w:after="120" w:line="312" w:lineRule="auto"/>
+      <w:ind w:firstLine="720"/>
+      <w:jc w:val="both"/>
+    </w:pPr>
     <w:rPr>
-      <w:sz w:val="24"/>
+      <w:sz w:val="26"/>
       <w:szCs w:val="24"/>
     </w:rPr>
   </w:style>
@@ -13182,7 +13442,6 @@
       <w:bCs/>
       <w:i/>
       <w:iCs/>
-      <w:sz w:val="26"/>
       <w:szCs w:val="26"/>
     </w:rPr>
   </w:style>
@@ -13264,6 +13523,7 @@
   <w:style w:type="character" w:default="1" w:styleId="DefaultParagraphFont">
     <w:name w:val="Default Paragraph Font"/>
     <w:uiPriority w:val="1"/>
+    <w:semiHidden/>
     <w:unhideWhenUsed/>
   </w:style>
   <w:style w:type="table" w:default="1" w:styleId="TableNormal">
@@ -13323,11 +13583,9 @@
       </w:tabs>
       <w:spacing w:before="120" w:line="360" w:lineRule="auto"/>
       <w:ind w:left="567" w:firstLine="0"/>
-      <w:jc w:val="both"/>
     </w:pPr>
     <w:rPr>
       <w:rFonts w:eastAsia="MS Mincho"/>
-      <w:sz w:val="26"/>
     </w:rPr>
   </w:style>
   <w:style w:type="paragraph" w:customStyle="1" w:styleId="StyleHeading4H4h4Bold">
@@ -13343,11 +13601,7 @@
     <w:pPr>
       <w:spacing w:before="120" w:line="360" w:lineRule="auto"/>
       <w:ind w:firstLine="567"/>
-      <w:jc w:val="both"/>
     </w:pPr>
-    <w:rPr>
-      <w:sz w:val="26"/>
-    </w:rPr>
   </w:style>
   <w:style w:type="paragraph" w:customStyle="1" w:styleId="Tailieuthamkhao">
     <w:name w:val="Tai lieu tham khao"/>
@@ -13358,10 +13612,8 @@
         <w:numId w:val="16"/>
       </w:numPr>
       <w:spacing w:before="120" w:line="360" w:lineRule="exact"/>
-      <w:jc w:val="both"/>
     </w:pPr>
     <w:rPr>
-      <w:sz w:val="26"/>
       <w:szCs w:val="20"/>
     </w:rPr>
   </w:style>
@@ -13386,11 +13638,7 @@
       </w:tabs>
       <w:spacing w:line="400" w:lineRule="exact"/>
       <w:ind w:left="1080" w:hanging="360"/>
-      <w:jc w:val="both"/>
     </w:pPr>
-    <w:rPr>
-      <w:sz w:val="26"/>
-    </w:rPr>
   </w:style>
   <w:style w:type="character" w:customStyle="1" w:styleId="English">
     <w:name w:val="English"/>
@@ -13847,11 +14095,7 @@
       </w:tabs>
       <w:spacing w:before="360" w:line="360" w:lineRule="auto"/>
       <w:ind w:left="284" w:hanging="284"/>
-      <w:jc w:val="both"/>
     </w:pPr>
-    <w:rPr>
-      <w:sz w:val="26"/>
-    </w:rPr>
   </w:style>
   <w:style w:type="character" w:customStyle="1" w:styleId="Math">
     <w:name w:val="Math"/>
@@ -13926,7 +14170,6 @@
       <w:autoSpaceDN w:val="0"/>
       <w:spacing w:line="252" w:lineRule="auto"/>
       <w:ind w:firstLine="202"/>
-      <w:jc w:val="both"/>
     </w:pPr>
     <w:rPr>
       <w:rFonts w:eastAsia="PMingLiU"/>
@@ -13963,7 +14206,6 @@
     <w:rsid w:val="00F464B6"/>
     <w:pPr>
       <w:ind w:firstLine="284"/>
-      <w:jc w:val="both"/>
     </w:pPr>
     <w:rPr>
       <w:sz w:val="20"/>
@@ -14049,7 +14291,6 @@
     <w:rsid w:val="000C5C50"/>
     <w:pPr>
       <w:spacing w:before="20" w:after="20" w:line="280" w:lineRule="exact"/>
-      <w:jc w:val="both"/>
     </w:pPr>
     <w:rPr>
       <w:sz w:val="22"/>
@@ -14186,14 +14427,12 @@
     <w:qFormat/>
     <w:rsid w:val="00912451"/>
     <w:pPr>
-      <w:spacing w:after="120" w:line="360" w:lineRule="auto"/>
-      <w:jc w:val="both"/>
+      <w:spacing w:line="360" w:lineRule="auto"/>
     </w:pPr>
     <w:rPr>
       <w:i/>
       <w:iCs/>
       <w:color w:val="404040"/>
-      <w:sz w:val="26"/>
     </w:rPr>
   </w:style>
   <w:style w:type="character" w:customStyle="1" w:styleId="QuoteChar">

</xml_diff>